<commit_message>
deployment diagram mods 2
</commit_message>
<xml_diff>
--- a/Phase 2/Individual/CMK/Architectural Design/Architectural-Design.docx
+++ b/Phase 2/Individual/CMK/Architectural Design/Architectural-Design.docx
@@ -28,11 +28,66 @@
           <w:u w:val="single"/>
         </w:rPr>
       </w:pPr>
+      <w:r>
+        <w:rPr>
+          <w:noProof/>
+        </w:rPr>
+        <w:drawing>
+          <wp:inline distT="0" distB="0" distL="0" distR="0">
+            <wp:extent cx="5943600" cy="4913630"/>
+            <wp:effectExtent l="0" t="0" r="0" b="0"/>
+            <wp:docPr id="1" name="Picture 1"/>
+            <wp:cNvGraphicFramePr>
+              <a:graphicFrameLocks xmlns:a="http://schemas.openxmlformats.org/drawingml/2006/main" noChangeAspect="1"/>
+            </wp:cNvGraphicFramePr>
+            <a:graphic xmlns:a="http://schemas.openxmlformats.org/drawingml/2006/main">
+              <a:graphicData uri="http://schemas.openxmlformats.org/drawingml/2006/picture">
+                <pic:pic xmlns:pic="http://schemas.openxmlformats.org/drawingml/2006/picture">
+                  <pic:nvPicPr>
+                    <pic:cNvPr id="1" name="Phase2-Deployment-diagram.png"/>
+                    <pic:cNvPicPr/>
+                  </pic:nvPicPr>
+                  <pic:blipFill>
+                    <a:blip r:embed="rId6" cstate="print">
+                      <a:extLst>
+                        <a:ext uri="{28A0092B-C50C-407E-A947-70E740481C1C}">
+                          <a14:useLocalDpi xmlns:a14="http://schemas.microsoft.com/office/drawing/2010/main" val="0"/>
+                        </a:ext>
+                      </a:extLst>
+                    </a:blip>
+                    <a:stretch>
+                      <a:fillRect/>
+                    </a:stretch>
+                  </pic:blipFill>
+                  <pic:spPr>
+                    <a:xfrm>
+                      <a:off x="0" y="0"/>
+                      <a:ext cx="5943600" cy="4913630"/>
+                    </a:xfrm>
+                    <a:prstGeom prst="rect">
+                      <a:avLst/>
+                    </a:prstGeom>
+                  </pic:spPr>
+                </pic:pic>
+              </a:graphicData>
+            </a:graphic>
+          </wp:inline>
+        </w:drawing>
+      </w:r>
+    </w:p>
+    <w:p>
+      <w:pPr>
+        <w:rPr>
+          <w:u w:val="single"/>
+        </w:rPr>
+      </w:pPr>
     </w:p>
     <w:p>
       <w:pPr>
         <w:ind w:firstLine="720"/>
       </w:pPr>
+      <w:bookmarkStart w:id="0" w:name="_GoBack"/>
+      <w:bookmarkEnd w:id="0"/>
       <w:r>
         <w:t xml:space="preserve">The most appropriate architectural style for our financial management application is the repository model. The rationale for this decision is fairly straightforward.  The application will have many sub-systems that are able to compute different figures and statistics based on a user’s financial account transactions. Since all sub-systems will have to draw from the same batch of data, the repository model fits best. </w:t>
       </w:r>
@@ -53,17 +108,16 @@
         <w:ind w:firstLine="720"/>
       </w:pPr>
       <w:r>
+        <w:lastRenderedPageBreak/>
         <w:t xml:space="preserve">Our deployment diagram employs 3 nodes following a 3-tier architecture, a web-server, an application server, and a database server. All of the use cases described in our design phase are allocated to the application server node. Within this node, the use cases can be distributed between the subsystems for Account, Financial Services, and External Account Manager. The Account subsystem handles the use cases for create account, login, logout, manage profile, and delete account. The Financial service subsystem handles the use cases for create transaction, schedule transaction, create budget, calculate cash flow and </w:t>
       </w:r>
       <w:r>
         <w:t>slippage, export data, and print data. The External account manager handles the use cases for link financial accounts, check credit score, and refresh data.</w:t>
       </w:r>
-      <w:bookmarkStart w:id="0" w:name="_GoBack"/>
-      <w:bookmarkEnd w:id="0"/>
     </w:p>
     <w:sectPr>
-      <w:headerReference w:type="default" r:id="rId6"/>
-      <w:footerReference w:type="default" r:id="rId7"/>
+      <w:headerReference w:type="default" r:id="rId7"/>
+      <w:footerReference w:type="default" r:id="rId8"/>
       <w:pgSz w:w="12240" w:h="15840"/>
       <w:pgMar w:top="1440" w:right="1440" w:bottom="1440" w:left="1440" w:header="720" w:footer="720" w:gutter="0"/>
       <w:cols w:space="720"/>

</xml_diff>

<commit_message>
deployment diagram mods 3
</commit_message>
<xml_diff>
--- a/Phase 2/Individual/CMK/Architectural Design/Architectural-Design.docx
+++ b/Phase 2/Individual/CMK/Architectural Design/Architectural-Design.docx
@@ -86,8 +86,6 @@
       <w:pPr>
         <w:ind w:firstLine="720"/>
       </w:pPr>
-      <w:bookmarkStart w:id="0" w:name="_GoBack"/>
-      <w:bookmarkEnd w:id="0"/>
       <w:r>
         <w:t xml:space="preserve">The most appropriate architectural style for our financial management application is the repository model. The rationale for this decision is fairly straightforward.  The application will have many sub-systems that are able to compute different figures and statistics based on a user’s financial account transactions. Since all sub-systems will have to draw from the same batch of data, the repository model fits best. </w:t>
       </w:r>
@@ -109,7 +107,15 @@
       </w:pPr>
       <w:r>
         <w:lastRenderedPageBreak/>
-        <w:t xml:space="preserve">Our deployment diagram employs 3 nodes following a 3-tier architecture, a web-server, an application server, and a database server. All of the use cases described in our design phase are allocated to the application server node. Within this node, the use cases can be distributed between the subsystems for Account, Financial Services, and External Account Manager. The Account subsystem handles the use cases for create account, login, logout, manage profile, and delete account. The Financial service subsystem handles the use cases for create transaction, schedule transaction, create budget, calculate cash flow and </w:t>
+        <w:t xml:space="preserve">Our deployment diagram employs 3 nodes following a 3-tier architecture, a web-server, an application server, and a database server. All of the use cases described in our </w:t>
+      </w:r>
+      <w:r>
+        <w:t>analysis</w:t>
+      </w:r>
+      <w:bookmarkStart w:id="0" w:name="_GoBack"/>
+      <w:bookmarkEnd w:id="0"/>
+      <w:r>
+        <w:t xml:space="preserve"> phase are allocated to the application server node. Within this node, the use cases can be distributed between the subsystems for Account, Financial Services, and External Account Manager. The Account subsystem handles the use cases for create account, login, logout, manage profile, and delete account. The Financial service subsystem handles the use cases for create transaction, schedule transaction, create budget, calculate cash flow and </w:t>
       </w:r>
       <w:r>
         <w:t>slippage, export data, and print data. The External account manager handles the use cases for link financial accounts, check credit score, and refresh data.</w:t>

</xml_diff>